<commit_message>
popravke u vezi dijagrama klasa i sekvenci
</commit_message>
<xml_diff>
--- a/diagrams/class_diagram/dokumentacija.docx
+++ b/diagrams/class_diagram/dokumentacija.docx
@@ -52,7 +52,23 @@
           <w:szCs w:val="24"/>
           <w:lang w:val="bs-Latn-BA"/>
         </w:rPr>
-        <w:t>devet klasa i dva interfejsa.</w:t>
+        <w:t xml:space="preserve">devet klasa i </w:t>
+      </w:r>
+      <w:r>
+        <w:rPr>
+          <w:sz w:val="24"/>
+          <w:szCs w:val="24"/>
+          <w:lang w:val="bs-Latn-BA"/>
+        </w:rPr>
+        <w:t>3</w:t>
+      </w:r>
+      <w:r>
+        <w:rPr>
+          <w:sz w:val="24"/>
+          <w:szCs w:val="24"/>
+          <w:lang w:val="bs-Latn-BA"/>
+        </w:rPr>
+        <w:t xml:space="preserve"> interfejsa.</w:t>
       </w:r>
     </w:p>
     <w:p>
@@ -86,8 +102,126 @@
           <w:szCs w:val="24"/>
           <w:lang w:val="bs-Latn-BA"/>
         </w:rPr>
-        <w:t>Interfejsi su IPretraga i Ilogin. Interfejs ILogin je iskorišten za realizaciju Proxy patterna.</w:t>
-      </w:r>
+        <w:t xml:space="preserve">Interfejsi su </w:t>
+      </w:r>
+      <w:proofErr w:type="spellStart"/>
+      <w:r>
+        <w:rPr>
+          <w:sz w:val="24"/>
+          <w:szCs w:val="24"/>
+          <w:lang w:val="bs-Latn-BA"/>
+        </w:rPr>
+        <w:t>IPretraga</w:t>
+      </w:r>
+      <w:proofErr w:type="spellEnd"/>
+      <w:r>
+        <w:rPr>
+          <w:sz w:val="24"/>
+          <w:szCs w:val="24"/>
+          <w:lang w:val="bs-Latn-BA"/>
+        </w:rPr>
+        <w:t xml:space="preserve">, </w:t>
+      </w:r>
+      <w:r>
+        <w:rPr>
+          <w:sz w:val="24"/>
+          <w:szCs w:val="24"/>
+          <w:lang w:val="bs-Latn-BA"/>
+        </w:rPr>
+        <w:t xml:space="preserve"> </w:t>
+      </w:r>
+      <w:proofErr w:type="spellStart"/>
+      <w:r>
+        <w:rPr>
+          <w:sz w:val="24"/>
+          <w:szCs w:val="24"/>
+          <w:lang w:val="bs-Latn-BA"/>
+        </w:rPr>
+        <w:t>Ilogin</w:t>
+      </w:r>
+      <w:proofErr w:type="spellEnd"/>
+      <w:r>
+        <w:rPr>
+          <w:sz w:val="24"/>
+          <w:szCs w:val="24"/>
+          <w:lang w:val="bs-Latn-BA"/>
+        </w:rPr>
+        <w:t xml:space="preserve"> i </w:t>
+      </w:r>
+      <w:proofErr w:type="spellStart"/>
+      <w:r>
+        <w:rPr>
+          <w:sz w:val="24"/>
+          <w:szCs w:val="24"/>
+          <w:lang w:val="bs-Latn-BA"/>
+        </w:rPr>
+        <w:t>IBaza</w:t>
+      </w:r>
+      <w:proofErr w:type="spellEnd"/>
+      <w:r>
+        <w:rPr>
+          <w:sz w:val="24"/>
+          <w:szCs w:val="24"/>
+          <w:lang w:val="bs-Latn-BA"/>
+        </w:rPr>
+        <w:t xml:space="preserve">. Interfejs </w:t>
+      </w:r>
+      <w:proofErr w:type="spellStart"/>
+      <w:r>
+        <w:rPr>
+          <w:sz w:val="24"/>
+          <w:szCs w:val="24"/>
+          <w:lang w:val="bs-Latn-BA"/>
+        </w:rPr>
+        <w:t>ILogin</w:t>
+      </w:r>
+      <w:proofErr w:type="spellEnd"/>
+      <w:r>
+        <w:rPr>
+          <w:sz w:val="24"/>
+          <w:szCs w:val="24"/>
+          <w:lang w:val="bs-Latn-BA"/>
+        </w:rPr>
+        <w:t xml:space="preserve"> je iskorišten za realizaciju Proxy </w:t>
+      </w:r>
+      <w:proofErr w:type="spellStart"/>
+      <w:r>
+        <w:rPr>
+          <w:sz w:val="24"/>
+          <w:szCs w:val="24"/>
+          <w:lang w:val="bs-Latn-BA"/>
+        </w:rPr>
+        <w:t>patterna</w:t>
+      </w:r>
+      <w:proofErr w:type="spellEnd"/>
+      <w:r>
+        <w:rPr>
+          <w:sz w:val="24"/>
+          <w:szCs w:val="24"/>
+          <w:lang w:val="bs-Latn-BA"/>
+        </w:rPr>
+        <w:t xml:space="preserve"> dok </w:t>
+      </w:r>
+      <w:proofErr w:type="spellStart"/>
+      <w:r>
+        <w:rPr>
+          <w:sz w:val="24"/>
+          <w:szCs w:val="24"/>
+          <w:lang w:val="bs-Latn-BA"/>
+        </w:rPr>
+        <w:t>IBaza</w:t>
+      </w:r>
+      <w:proofErr w:type="spellEnd"/>
+      <w:r>
+        <w:rPr>
+          <w:sz w:val="24"/>
+          <w:szCs w:val="24"/>
+          <w:lang w:val="bs-Latn-BA"/>
+        </w:rPr>
+        <w:t xml:space="preserve"> služi za konekciju sa bazom.</w:t>
+      </w:r>
+      <w:bookmarkStart w:id="0" w:name="_GoBack"/>
+      <w:bookmarkEnd w:id="0"/>
     </w:p>
     <w:p>
       <w:pPr>
@@ -122,8 +256,6 @@
         </w:rPr>
         <w:t>Što se tiče gettera i settera kao i konstruktora, njih nismo ubacivali u naš Class dijagram, ali se spodrazumijeva da će biti implementirani.</w:t>
       </w:r>
-      <w:bookmarkStart w:id="0" w:name="_GoBack"/>
-      <w:bookmarkEnd w:id="0"/>
     </w:p>
     <w:p>
       <w:pPr>
@@ -276,6 +408,7 @@
     <w:lsdException w:name="HTML Sample" w:semiHidden="1" w:unhideWhenUsed="1"/>
     <w:lsdException w:name="HTML Typewriter" w:semiHidden="1" w:unhideWhenUsed="1"/>
     <w:lsdException w:name="HTML Variable" w:semiHidden="1" w:unhideWhenUsed="1"/>
+    <w:lsdException w:name="Normal Table" w:semiHidden="1" w:unhideWhenUsed="1"/>
     <w:lsdException w:name="annotation subject" w:semiHidden="1" w:unhideWhenUsed="1"/>
     <w:lsdException w:name="No List" w:semiHidden="1" w:unhideWhenUsed="1"/>
     <w:lsdException w:name="Outline List 1" w:semiHidden="1" w:unhideWhenUsed="1"/>
@@ -322,8 +455,10 @@
     <w:lsdException w:name="Table Subtle 2" w:semiHidden="1" w:unhideWhenUsed="1"/>
     <w:lsdException w:name="Table Web 1" w:semiHidden="1" w:unhideWhenUsed="1"/>
     <w:lsdException w:name="Table Web 2" w:semiHidden="1" w:unhideWhenUsed="1"/>
+    <w:lsdException w:name="Table Web 3" w:semiHidden="1" w:unhideWhenUsed="1"/>
     <w:lsdException w:name="Balloon Text" w:semiHidden="1" w:unhideWhenUsed="1"/>
     <w:lsdException w:name="Table Grid" w:uiPriority="39"/>
+    <w:lsdException w:name="Table Theme" w:semiHidden="1" w:unhideWhenUsed="1"/>
     <w:lsdException w:name="Placeholder Text" w:semiHidden="1"/>
     <w:lsdException w:name="No Spacing" w:uiPriority="1" w:qFormat="1"/>
     <w:lsdException w:name="Light Shading" w:uiPriority="60"/>

</xml_diff>